<commit_message>
Tai lieu mo ta cac chuc nang cua phan mem
</commit_message>
<xml_diff>
--- a/MoTaCacChucNang.docx
+++ b/MoTaCacChucNang.docx
@@ -4,120 +4,114 @@
   <w:body>
     <w:p>
       <w:pPr>
-        <w:pStyle w:val="Heading1"/>
         <w:jc w:val="center"/>
         <w:rPr>
           <w:rFonts w:ascii="Times New Roman" w:hAnsi="Times New Roman" w:cs="Times New Roman"/>
           <w:b/>
-          <w:color w:val="000000" w:themeColor="text1"/>
           <w:sz w:val="40"/>
-          <w14:shadow w14:blurRad="38100" w14:dist="19050" w14:dir="2700000" w14:sx="100000" w14:sy="100000" w14:kx="0" w14:ky="0" w14:algn="tl">
-            <w14:schemeClr w14:val="dk1">
-              <w14:alpha w14:val="60000"/>
-            </w14:schemeClr>
-          </w14:shadow>
-          <w14:textOutline w14:w="0" w14:cap="flat" w14:cmpd="sng" w14:algn="ctr">
-            <w14:noFill/>
-            <w14:prstDash w14:val="solid"/>
-            <w14:round/>
-          </w14:textOutline>
-        </w:rPr>
-      </w:pPr>
-      <w:r>
-        <w:rPr>
-          <w:rFonts w:ascii="Times New Roman" w:hAnsi="Times New Roman" w:cs="Times New Roman"/>
-          <w:b/>
-          <w:color w:val="000000" w:themeColor="text1"/>
+          <w:szCs w:val="28"/>
+          <w:lang w:val="en-GB"/>
+        </w:rPr>
+      </w:pPr>
+      <w:r>
+        <w:rPr>
+          <w:rFonts w:ascii="Times New Roman" w:hAnsi="Times New Roman" w:cs="Times New Roman"/>
+          <w:b/>
           <w:sz w:val="40"/>
-          <w14:shadow w14:blurRad="38100" w14:dist="19050" w14:dir="2700000" w14:sx="100000" w14:sy="100000" w14:kx="0" w14:ky="0" w14:algn="tl">
-            <w14:schemeClr w14:val="dk1">
-              <w14:alpha w14:val="60000"/>
-            </w14:schemeClr>
-          </w14:shadow>
-          <w14:textOutline w14:w="0" w14:cap="flat" w14:cmpd="sng" w14:algn="ctr">
-            <w14:noFill/>
-            <w14:prstDash w14:val="solid"/>
-            <w14:round/>
-          </w14:textOutline>
-        </w:rPr>
-        <w:t xml:space="preserve">BÁO CÁO </w:t>
-      </w:r>
-      <w:r>
-        <w:rPr>
-          <w:rFonts w:ascii="Times New Roman" w:hAnsi="Times New Roman" w:cs="Times New Roman"/>
-          <w:b/>
-          <w:color w:val="000000" w:themeColor="text1"/>
-          <w:sz w:val="40"/>
-          <w14:shadow w14:blurRad="38100" w14:dist="19050" w14:dir="2700000" w14:sx="100000" w14:sy="100000" w14:kx="0" w14:ky="0" w14:algn="tl">
-            <w14:schemeClr w14:val="dk1">
-              <w14:alpha w14:val="60000"/>
-            </w14:schemeClr>
-          </w14:shadow>
-          <w14:textOutline w14:w="0" w14:cap="flat" w14:cmpd="sng" w14:algn="ctr">
-            <w14:noFill/>
-            <w14:prstDash w14:val="solid"/>
-            <w14:round/>
-          </w14:textOutline>
-        </w:rPr>
-        <w:t>MÔN CÔNG NGHỆ PHẦN MỀM</w:t>
-      </w:r>
-    </w:p>
-    <w:p>
-      <w:pPr>
-        <w:ind w:left="5760"/>
-        <w:jc w:val="both"/>
-      </w:pPr>
-    </w:p>
-    <w:p>
-      <w:pPr>
-        <w:ind w:left="5760"/>
-        <w:rPr>
-          <w:rFonts w:ascii="Times New Roman" w:hAnsi="Times New Roman" w:cs="Times New Roman"/>
-          <w:b/>
-          <w:szCs w:val="24"/>
-        </w:rPr>
-      </w:pPr>
-      <w:r>
-        <w:rPr>
-          <w:rFonts w:ascii="Times New Roman" w:hAnsi="Times New Roman" w:cs="Times New Roman"/>
-          <w:b/>
-          <w:szCs w:val="24"/>
-        </w:rPr>
-        <w:t xml:space="preserve">Giáo viên hướng dẫn : Lê </w:t>
-      </w:r>
-      <w:r>
-        <w:rPr>
-          <w:rFonts w:ascii="Times New Roman" w:hAnsi="Times New Roman" w:cs="Times New Roman"/>
-          <w:b/>
-          <w:szCs w:val="24"/>
-        </w:rPr>
-        <w:t xml:space="preserve">Văn  </w:t>
-      </w:r>
-      <w:r>
-        <w:rPr>
-          <w:rFonts w:ascii="Times New Roman" w:hAnsi="Times New Roman" w:cs="Times New Roman"/>
-          <w:b/>
-          <w:szCs w:val="24"/>
-        </w:rPr>
-        <w:t>Minh</w:t>
-      </w:r>
-    </w:p>
-    <w:p>
-      <w:pPr>
-        <w:ind w:left="5760"/>
-        <w:rPr>
-          <w:rFonts w:ascii="Times New Roman" w:hAnsi="Times New Roman" w:cs="Times New Roman"/>
-          <w:b/>
-          <w:szCs w:val="24"/>
-        </w:rPr>
-      </w:pPr>
-      <w:r>
-        <w:rPr>
-          <w:rFonts w:ascii="Times New Roman" w:hAnsi="Times New Roman" w:cs="Times New Roman"/>
-          <w:b/>
-          <w:szCs w:val="24"/>
-        </w:rPr>
-        <w:t xml:space="preserve">Sinh viên thực hiện    : </w:t>
+          <w:szCs w:val="28"/>
+          <w:lang w:val="en-GB"/>
+        </w:rPr>
+        <w:t>BÁO CÁO: CÔNG NGHỆ PHẦN MỀM</w:t>
+      </w:r>
+    </w:p>
+    <w:p>
+      <w:pPr>
+        <w:jc w:val="right"/>
+        <w:rPr>
+          <w:rFonts w:ascii="Times New Roman" w:hAnsi="Times New Roman" w:cs="Times New Roman"/>
+          <w:b/>
+          <w:sz w:val="28"/>
+          <w:szCs w:val="28"/>
+          <w:lang w:val="en-GB"/>
+        </w:rPr>
+      </w:pPr>
+      <w:r>
+        <w:rPr>
+          <w:rFonts w:ascii="Times New Roman" w:hAnsi="Times New Roman" w:cs="Times New Roman"/>
+          <w:b/>
+          <w:sz w:val="28"/>
+          <w:szCs w:val="28"/>
+          <w:lang w:val="en-GB"/>
+        </w:rPr>
+        <w:t>Giảng viên: Lê Văn Minh</w:t>
+      </w:r>
+    </w:p>
+    <w:p>
+      <w:pPr>
+        <w:rPr>
+          <w:rFonts w:ascii="Times New Roman" w:hAnsi="Times New Roman" w:cs="Times New Roman"/>
+          <w:b/>
+          <w:sz w:val="28"/>
+          <w:szCs w:val="28"/>
+          <w:u w:val="single"/>
+          <w:lang w:val="en-GB"/>
+        </w:rPr>
+      </w:pPr>
+    </w:p>
+    <w:p>
+      <w:pPr>
+        <w:rPr>
+          <w:rFonts w:ascii="Times New Roman" w:hAnsi="Times New Roman" w:cs="Times New Roman"/>
+          <w:b/>
+          <w:sz w:val="32"/>
+          <w:szCs w:val="28"/>
+          <w:lang w:val="en-GB"/>
+        </w:rPr>
+      </w:pPr>
+      <w:bookmarkStart w:id="0" w:name="_GoBack"/>
+      <w:bookmarkEnd w:id="0"/>
+      <w:r>
+        <w:rPr>
+          <w:rFonts w:ascii="Times New Roman" w:hAnsi="Times New Roman" w:cs="Times New Roman"/>
+          <w:b/>
+          <w:sz w:val="32"/>
+          <w:szCs w:val="28"/>
+          <w:lang w:val="en-GB"/>
+        </w:rPr>
+        <w:t>MÔ TẢ CÁC CHỨC NĂNG CỦA PHẦN MỀM</w:t>
+      </w:r>
+    </w:p>
+    <w:p>
+      <w:pPr>
+        <w:rPr>
+          <w:rFonts w:ascii="Times New Roman" w:hAnsi="Times New Roman" w:cs="Times New Roman"/>
+          <w:b/>
+          <w:sz w:val="32"/>
+          <w:szCs w:val="28"/>
+          <w:lang w:val="en-GB"/>
+        </w:rPr>
+      </w:pPr>
+    </w:p>
+    <w:p>
+      <w:pPr>
+        <w:jc w:val="right"/>
+        <w:rPr>
+          <w:rFonts w:ascii="Times New Roman" w:hAnsi="Times New Roman" w:cs="Times New Roman"/>
+          <w:b/>
+          <w:sz w:val="28"/>
+          <w:szCs w:val="28"/>
+          <w:lang w:val="en-GB"/>
+        </w:rPr>
+      </w:pPr>
+      <w:r>
+        <w:rPr>
+          <w:rFonts w:ascii="Times New Roman" w:hAnsi="Times New Roman" w:cs="Times New Roman"/>
+          <w:b/>
+          <w:sz w:val="28"/>
+          <w:szCs w:val="28"/>
+          <w:lang w:val="en-GB"/>
+        </w:rPr>
+        <w:t>Danh sách thành viên:</w:t>
       </w:r>
     </w:p>
     <w:p>
@@ -125,30 +119,28 @@
         <w:pStyle w:val="ListParagraph"/>
         <w:numPr>
           <w:ilvl w:val="0"/>
-          <w:numId w:val="1"/>
+          <w:numId w:val="9"/>
         </w:numPr>
-        <w:ind w:left="7200"/>
-        <w:rPr>
-          <w:rFonts w:ascii="Times New Roman" w:hAnsi="Times New Roman" w:cs="Times New Roman"/>
-          <w:b/>
-          <w:szCs w:val="24"/>
-        </w:rPr>
-      </w:pPr>
-      <w:r>
-        <w:rPr>
-          <w:rFonts w:ascii="Times New Roman" w:hAnsi="Times New Roman" w:cs="Times New Roman"/>
-          <w:b/>
-          <w:szCs w:val="24"/>
-        </w:rPr>
-        <w:t>Đào Tấ</w:t>
-      </w:r>
-      <w:r>
-        <w:rPr>
-          <w:rFonts w:ascii="Times New Roman" w:hAnsi="Times New Roman" w:cs="Times New Roman"/>
-          <w:b/>
-          <w:szCs w:val="24"/>
-        </w:rPr>
-        <w:t>n Công</w:t>
+        <w:spacing w:line="256" w:lineRule="auto"/>
+        <w:ind w:left="6750" w:hanging="270"/>
+        <w:jc w:val="both"/>
+        <w:rPr>
+          <w:rFonts w:ascii="Times New Roman" w:hAnsi="Times New Roman" w:cs="Times New Roman"/>
+          <w:b/>
+          <w:sz w:val="28"/>
+          <w:szCs w:val="28"/>
+          <w:lang w:val="en-GB"/>
+        </w:rPr>
+      </w:pPr>
+      <w:r>
+        <w:rPr>
+          <w:rFonts w:ascii="Times New Roman" w:hAnsi="Times New Roman" w:cs="Times New Roman"/>
+          <w:b/>
+          <w:sz w:val="28"/>
+          <w:szCs w:val="28"/>
+          <w:lang w:val="en-GB"/>
+        </w:rPr>
+        <w:t>Đào Tấn Công</w:t>
       </w:r>
     </w:p>
     <w:p>
@@ -156,22 +148,28 @@
         <w:pStyle w:val="ListParagraph"/>
         <w:numPr>
           <w:ilvl w:val="0"/>
-          <w:numId w:val="1"/>
+          <w:numId w:val="9"/>
         </w:numPr>
-        <w:ind w:left="7200"/>
-        <w:rPr>
-          <w:rFonts w:ascii="Times New Roman" w:hAnsi="Times New Roman" w:cs="Times New Roman"/>
-          <w:b/>
-          <w:szCs w:val="24"/>
-        </w:rPr>
-      </w:pPr>
-      <w:r>
-        <w:rPr>
-          <w:rFonts w:ascii="Times New Roman" w:hAnsi="Times New Roman" w:cs="Times New Roman"/>
-          <w:b/>
-          <w:szCs w:val="24"/>
-        </w:rPr>
-        <w:t>Ngô Văn Luýt</w:t>
+        <w:spacing w:line="256" w:lineRule="auto"/>
+        <w:ind w:left="6750" w:hanging="270"/>
+        <w:jc w:val="both"/>
+        <w:rPr>
+          <w:rFonts w:ascii="Times New Roman" w:hAnsi="Times New Roman" w:cs="Times New Roman"/>
+          <w:b/>
+          <w:sz w:val="28"/>
+          <w:szCs w:val="28"/>
+          <w:lang w:val="en-GB"/>
+        </w:rPr>
+      </w:pPr>
+      <w:r>
+        <w:rPr>
+          <w:rFonts w:ascii="Times New Roman" w:hAnsi="Times New Roman" w:cs="Times New Roman"/>
+          <w:b/>
+          <w:sz w:val="28"/>
+          <w:szCs w:val="28"/>
+          <w:lang w:val="en-GB"/>
+        </w:rPr>
+        <w:t>Đỗ Văn Lộc</w:t>
       </w:r>
     </w:p>
     <w:p>
@@ -179,22 +177,28 @@
         <w:pStyle w:val="ListParagraph"/>
         <w:numPr>
           <w:ilvl w:val="0"/>
-          <w:numId w:val="1"/>
+          <w:numId w:val="9"/>
         </w:numPr>
-        <w:ind w:left="7200"/>
-        <w:rPr>
-          <w:rFonts w:ascii="Times New Roman" w:hAnsi="Times New Roman" w:cs="Times New Roman"/>
-          <w:b/>
-          <w:szCs w:val="24"/>
-        </w:rPr>
-      </w:pPr>
-      <w:r>
-        <w:rPr>
-          <w:rFonts w:ascii="Times New Roman" w:hAnsi="Times New Roman" w:cs="Times New Roman"/>
-          <w:b/>
-          <w:szCs w:val="24"/>
-        </w:rPr>
-        <w:t>Đỗ Văn Lộc</w:t>
+        <w:spacing w:line="256" w:lineRule="auto"/>
+        <w:ind w:left="6750" w:hanging="270"/>
+        <w:jc w:val="both"/>
+        <w:rPr>
+          <w:rFonts w:ascii="Times New Roman" w:hAnsi="Times New Roman" w:cs="Times New Roman"/>
+          <w:b/>
+          <w:sz w:val="28"/>
+          <w:szCs w:val="28"/>
+          <w:lang w:val="en-GB"/>
+        </w:rPr>
+      </w:pPr>
+      <w:r>
+        <w:rPr>
+          <w:rFonts w:ascii="Times New Roman" w:hAnsi="Times New Roman" w:cs="Times New Roman"/>
+          <w:b/>
+          <w:sz w:val="28"/>
+          <w:szCs w:val="28"/>
+          <w:lang w:val="en-GB"/>
+        </w:rPr>
+        <w:t>Ngô Văn Luýt</w:t>
       </w:r>
     </w:p>
     <w:p>
@@ -202,20 +206,26 @@
         <w:pStyle w:val="ListParagraph"/>
         <w:numPr>
           <w:ilvl w:val="0"/>
-          <w:numId w:val="1"/>
+          <w:numId w:val="9"/>
         </w:numPr>
-        <w:ind w:left="7200"/>
-        <w:rPr>
-          <w:rFonts w:ascii="Times New Roman" w:hAnsi="Times New Roman" w:cs="Times New Roman"/>
-          <w:b/>
-          <w:szCs w:val="24"/>
-        </w:rPr>
-      </w:pPr>
-      <w:r>
-        <w:rPr>
-          <w:rFonts w:ascii="Times New Roman" w:hAnsi="Times New Roman" w:cs="Times New Roman"/>
-          <w:b/>
-          <w:szCs w:val="24"/>
+        <w:spacing w:line="256" w:lineRule="auto"/>
+        <w:ind w:left="6750" w:hanging="270"/>
+        <w:jc w:val="both"/>
+        <w:rPr>
+          <w:rFonts w:ascii="Times New Roman" w:hAnsi="Times New Roman" w:cs="Times New Roman"/>
+          <w:b/>
+          <w:sz w:val="28"/>
+          <w:szCs w:val="28"/>
+          <w:lang w:val="en-GB"/>
+        </w:rPr>
+      </w:pPr>
+      <w:r>
+        <w:rPr>
+          <w:rFonts w:ascii="Times New Roman" w:hAnsi="Times New Roman" w:cs="Times New Roman"/>
+          <w:b/>
+          <w:sz w:val="28"/>
+          <w:szCs w:val="28"/>
+          <w:lang w:val="en-GB"/>
         </w:rPr>
         <w:t>Nguyễn Chánh Tuấn</w:t>
       </w:r>
@@ -241,18 +251,7 @@
           <w:sz w:val="28"/>
           <w:u w:val="single"/>
         </w:rPr>
-        <w:t xml:space="preserve">Mô tả chức </w:t>
-      </w:r>
-      <w:bookmarkStart w:id="0" w:name="_GoBack"/>
-      <w:bookmarkEnd w:id="0"/>
-      <w:r>
-        <w:rPr>
-          <w:rFonts w:ascii="Times New Roman" w:hAnsi="Times New Roman" w:cs="Times New Roman"/>
-          <w:b/>
-          <w:sz w:val="28"/>
-          <w:u w:val="single"/>
-        </w:rPr>
-        <w:t>năng 1 :</w:t>
+        <w:t>Mô tả chức năng 1 :</w:t>
       </w:r>
     </w:p>
     <w:p>
@@ -687,6 +686,7 @@
           <w:rFonts w:ascii="Times New Roman" w:hAnsi="Times New Roman" w:cs="Times New Roman"/>
           <w:sz w:val="24"/>
         </w:rPr>
+        <w:lastRenderedPageBreak/>
         <w:tab/>
         <w:t>123456 - 456789 = -333333</w:t>
       </w:r>
@@ -738,7 +738,6 @@
           <w:rFonts w:ascii="Times New Roman" w:hAnsi="Times New Roman" w:cs="Times New Roman"/>
           <w:sz w:val="24"/>
         </w:rPr>
-        <w:lastRenderedPageBreak/>
         <w:tab/>
         <w:t>-123456 - 456789 = -580245</w:t>
       </w:r>
@@ -1325,6 +1324,7 @@
           <w:sz w:val="24"/>
           <w:szCs w:val="24"/>
         </w:rPr>
+        <w:lastRenderedPageBreak/>
         <w:t xml:space="preserve">Ví dụ : </w:t>
       </w:r>
     </w:p>
@@ -1433,7 +1433,6 @@
           <w:sz w:val="24"/>
           <w:szCs w:val="24"/>
         </w:rPr>
-        <w:lastRenderedPageBreak/>
         <w:t>230</w:t>
       </w:r>
       <w:r>
@@ -2352,6 +2351,92 @@
     </w:lvl>
   </w:abstractNum>
   <w:abstractNum w:abstractNumId="5">
+    <w:nsid w:val="58BC7A34"/>
+    <w:multiLevelType w:val="hybridMultilevel"/>
+    <w:tmpl w:val="C59EE6A0"/>
+    <w:lvl w:ilvl="0" w:tplc="0409000F">
+      <w:start w:val="1"/>
+      <w:numFmt w:val="decimal"/>
+      <w:lvlText w:val="%1."/>
+      <w:lvlJc w:val="left"/>
+      <w:pPr>
+        <w:ind w:left="720" w:hanging="360"/>
+      </w:pPr>
+    </w:lvl>
+    <w:lvl w:ilvl="1" w:tplc="04090019">
+      <w:start w:val="1"/>
+      <w:numFmt w:val="lowerLetter"/>
+      <w:lvlText w:val="%2."/>
+      <w:lvlJc w:val="left"/>
+      <w:pPr>
+        <w:ind w:left="1440" w:hanging="360"/>
+      </w:pPr>
+    </w:lvl>
+    <w:lvl w:ilvl="2" w:tplc="0409001B" w:tentative="1">
+      <w:start w:val="1"/>
+      <w:numFmt w:val="lowerRoman"/>
+      <w:lvlText w:val="%3."/>
+      <w:lvlJc w:val="right"/>
+      <w:pPr>
+        <w:ind w:left="2160" w:hanging="180"/>
+      </w:pPr>
+    </w:lvl>
+    <w:lvl w:ilvl="3" w:tplc="0409000F" w:tentative="1">
+      <w:start w:val="1"/>
+      <w:numFmt w:val="decimal"/>
+      <w:lvlText w:val="%4."/>
+      <w:lvlJc w:val="left"/>
+      <w:pPr>
+        <w:ind w:left="2880" w:hanging="360"/>
+      </w:pPr>
+    </w:lvl>
+    <w:lvl w:ilvl="4" w:tplc="04090019" w:tentative="1">
+      <w:start w:val="1"/>
+      <w:numFmt w:val="lowerLetter"/>
+      <w:lvlText w:val="%5."/>
+      <w:lvlJc w:val="left"/>
+      <w:pPr>
+        <w:ind w:left="3600" w:hanging="360"/>
+      </w:pPr>
+    </w:lvl>
+    <w:lvl w:ilvl="5" w:tplc="0409001B" w:tentative="1">
+      <w:start w:val="1"/>
+      <w:numFmt w:val="lowerRoman"/>
+      <w:lvlText w:val="%6."/>
+      <w:lvlJc w:val="right"/>
+      <w:pPr>
+        <w:ind w:left="4320" w:hanging="180"/>
+      </w:pPr>
+    </w:lvl>
+    <w:lvl w:ilvl="6" w:tplc="0409000F" w:tentative="1">
+      <w:start w:val="1"/>
+      <w:numFmt w:val="decimal"/>
+      <w:lvlText w:val="%7."/>
+      <w:lvlJc w:val="left"/>
+      <w:pPr>
+        <w:ind w:left="5040" w:hanging="360"/>
+      </w:pPr>
+    </w:lvl>
+    <w:lvl w:ilvl="7" w:tplc="04090019" w:tentative="1">
+      <w:start w:val="1"/>
+      <w:numFmt w:val="lowerLetter"/>
+      <w:lvlText w:val="%8."/>
+      <w:lvlJc w:val="left"/>
+      <w:pPr>
+        <w:ind w:left="5760" w:hanging="360"/>
+      </w:pPr>
+    </w:lvl>
+    <w:lvl w:ilvl="8" w:tplc="0409001B" w:tentative="1">
+      <w:start w:val="1"/>
+      <w:numFmt w:val="lowerRoman"/>
+      <w:lvlText w:val="%9."/>
+      <w:lvlJc w:val="right"/>
+      <w:pPr>
+        <w:ind w:left="6480" w:hanging="180"/>
+      </w:pPr>
+    </w:lvl>
+  </w:abstractNum>
+  <w:abstractNum w:abstractNumId="6">
     <w:nsid w:val="721B5873"/>
     <w:multiLevelType w:val="hybridMultilevel"/>
     <w:tmpl w:val="1116BE74"/>
@@ -2464,7 +2549,93 @@
       </w:rPr>
     </w:lvl>
   </w:abstractNum>
-  <w:abstractNum w:abstractNumId="6">
+  <w:abstractNum w:abstractNumId="7">
+    <w:nsid w:val="77E54E48"/>
+    <w:multiLevelType w:val="hybridMultilevel"/>
+    <w:tmpl w:val="613E227C"/>
+    <w:lvl w:ilvl="0" w:tplc="0409000F">
+      <w:start w:val="1"/>
+      <w:numFmt w:val="decimal"/>
+      <w:lvlText w:val="%1."/>
+      <w:lvlJc w:val="left"/>
+      <w:pPr>
+        <w:ind w:left="720" w:hanging="360"/>
+      </w:pPr>
+    </w:lvl>
+    <w:lvl w:ilvl="1" w:tplc="04090019">
+      <w:start w:val="1"/>
+      <w:numFmt w:val="lowerLetter"/>
+      <w:lvlText w:val="%2."/>
+      <w:lvlJc w:val="left"/>
+      <w:pPr>
+        <w:ind w:left="1440" w:hanging="360"/>
+      </w:pPr>
+    </w:lvl>
+    <w:lvl w:ilvl="2" w:tplc="0409001B">
+      <w:start w:val="1"/>
+      <w:numFmt w:val="lowerRoman"/>
+      <w:lvlText w:val="%3."/>
+      <w:lvlJc w:val="right"/>
+      <w:pPr>
+        <w:ind w:left="2160" w:hanging="180"/>
+      </w:pPr>
+    </w:lvl>
+    <w:lvl w:ilvl="3" w:tplc="0409000F">
+      <w:start w:val="1"/>
+      <w:numFmt w:val="decimal"/>
+      <w:lvlText w:val="%4."/>
+      <w:lvlJc w:val="left"/>
+      <w:pPr>
+        <w:ind w:left="2880" w:hanging="360"/>
+      </w:pPr>
+    </w:lvl>
+    <w:lvl w:ilvl="4" w:tplc="04090019">
+      <w:start w:val="1"/>
+      <w:numFmt w:val="lowerLetter"/>
+      <w:lvlText w:val="%5."/>
+      <w:lvlJc w:val="left"/>
+      <w:pPr>
+        <w:ind w:left="3600" w:hanging="360"/>
+      </w:pPr>
+    </w:lvl>
+    <w:lvl w:ilvl="5" w:tplc="0409001B">
+      <w:start w:val="1"/>
+      <w:numFmt w:val="lowerRoman"/>
+      <w:lvlText w:val="%6."/>
+      <w:lvlJc w:val="right"/>
+      <w:pPr>
+        <w:ind w:left="4320" w:hanging="180"/>
+      </w:pPr>
+    </w:lvl>
+    <w:lvl w:ilvl="6" w:tplc="0409000F">
+      <w:start w:val="1"/>
+      <w:numFmt w:val="decimal"/>
+      <w:lvlText w:val="%7."/>
+      <w:lvlJc w:val="left"/>
+      <w:pPr>
+        <w:ind w:left="5040" w:hanging="360"/>
+      </w:pPr>
+    </w:lvl>
+    <w:lvl w:ilvl="7" w:tplc="04090019">
+      <w:start w:val="1"/>
+      <w:numFmt w:val="lowerLetter"/>
+      <w:lvlText w:val="%8."/>
+      <w:lvlJc w:val="left"/>
+      <w:pPr>
+        <w:ind w:left="5760" w:hanging="360"/>
+      </w:pPr>
+    </w:lvl>
+    <w:lvl w:ilvl="8" w:tplc="0409001B">
+      <w:start w:val="1"/>
+      <w:numFmt w:val="lowerRoman"/>
+      <w:lvlText w:val="%9."/>
+      <w:lvlJc w:val="right"/>
+      <w:pPr>
+        <w:ind w:left="6480" w:hanging="180"/>
+      </w:pPr>
+    </w:lvl>
+  </w:abstractNum>
+  <w:abstractNum w:abstractNumId="8">
     <w:nsid w:val="7C093E9B"/>
     <w:multiLevelType w:val="hybridMultilevel"/>
     <w:tmpl w:val="7258312E"/>
@@ -2587,16 +2758,49 @@
     <w:abstractNumId w:val="1"/>
   </w:num>
   <w:num w:numId="4">
-    <w:abstractNumId w:val="6"/>
+    <w:abstractNumId w:val="8"/>
   </w:num>
   <w:num w:numId="5">
-    <w:abstractNumId w:val="5"/>
+    <w:abstractNumId w:val="6"/>
   </w:num>
   <w:num w:numId="6">
     <w:abstractNumId w:val="3"/>
   </w:num>
   <w:num w:numId="7">
     <w:abstractNumId w:val="0"/>
+  </w:num>
+  <w:num w:numId="8">
+    <w:abstractNumId w:val="7"/>
+    <w:lvlOverride w:ilvl="0">
+      <w:startOverride w:val="1"/>
+    </w:lvlOverride>
+    <w:lvlOverride w:ilvl="1">
+      <w:startOverride w:val="1"/>
+    </w:lvlOverride>
+    <w:lvlOverride w:ilvl="2">
+      <w:startOverride w:val="1"/>
+    </w:lvlOverride>
+    <w:lvlOverride w:ilvl="3">
+      <w:startOverride w:val="1"/>
+    </w:lvlOverride>
+    <w:lvlOverride w:ilvl="4">
+      <w:startOverride w:val="1"/>
+    </w:lvlOverride>
+    <w:lvlOverride w:ilvl="5">
+      <w:startOverride w:val="1"/>
+    </w:lvlOverride>
+    <w:lvlOverride w:ilvl="6">
+      <w:startOverride w:val="1"/>
+    </w:lvlOverride>
+    <w:lvlOverride w:ilvl="7">
+      <w:startOverride w:val="1"/>
+    </w:lvlOverride>
+    <w:lvlOverride w:ilvl="8">
+      <w:startOverride w:val="1"/>
+    </w:lvlOverride>
+  </w:num>
+  <w:num w:numId="9">
+    <w:abstractNumId w:val="5"/>
   </w:num>
 </w:numbering>
 </file>
@@ -3328,7 +3532,7 @@
   <a:extraClrSchemeLst/>
   <a:extLst>
     <a:ext uri="{05A4C25C-085E-4340-85A3-A5531E510DB2}">
-      <thm15:themeFamily xmlns:thm15="http://schemas.microsoft.com/office/thememl/2012/main" xmlns="" name="Office Theme" id="{62F939B6-93AF-4DB8-9C6B-D6C7DFDC589F}" vid="{4A3C46E8-61CC-4603-A589-7422A47A8E4A}"/>
+      <thm15:themeFamily xmlns="" xmlns:thm15="http://schemas.microsoft.com/office/thememl/2012/main" name="Office Theme" id="{62F939B6-93AF-4DB8-9C6B-D6C7DFDC589F}" vid="{4A3C46E8-61CC-4603-A589-7422A47A8E4A}"/>
     </a:ext>
   </a:extLst>
 </a:theme>

</xml_diff>